<commit_message>
elaboracion del diagrama en lucidchart by Anggie
</commit_message>
<xml_diff>
--- a/diagrama-directorios.docx
+++ b/diagrama-directorios.docx
@@ -45,88 +45,62 @@
           <w:rFonts w:ascii="Courier New" w:hAnsi="Courier New" w:cs="Courier New"/>
         </w:rPr>
       </w:pPr>
-      <w:proofErr w:type="gramStart"/>
       <w:r>
         <w:rPr>
           <w:rFonts w:ascii="Courier New" w:hAnsi="Courier New" w:cs="Courier New"/>
         </w:rPr>
         <w:t>C:.</w:t>
       </w:r>
-      <w:proofErr w:type="gramEnd"/>
-    </w:p>
-    <w:p>
-      <w:pPr>
-        <w:pStyle w:val="Textosinformato"/>
-        <w:rPr>
-          <w:rFonts w:ascii="Courier New" w:hAnsi="Courier New" w:cs="Courier New"/>
-        </w:rPr>
-      </w:pPr>
+    </w:p>
+    <w:p>
+      <w:pPr>
+        <w:pStyle w:val="Textosinformato"/>
+        <w:rPr>
+          <w:rFonts w:ascii="Courier New" w:hAnsi="Courier New" w:cs="Courier New"/>
+        </w:rPr>
+      </w:pPr>
+      <w:r>
+        <w:rPr>
+          <w:rFonts w:ascii="Courier New" w:hAnsi="Courier New" w:cs="Courier New"/>
+        </w:rPr>
+        <w:t>|   .</w:t>
+      </w:r>
+      <w:proofErr w:type="spellStart"/>
+      <w:r>
+        <w:rPr>
+          <w:rFonts w:ascii="Courier New" w:hAnsi="Courier New" w:cs="Courier New"/>
+        </w:rPr>
+        <w:t>env</w:t>
+      </w:r>
+      <w:proofErr w:type="spellEnd"/>
+    </w:p>
+    <w:p>
+      <w:pPr>
+        <w:pStyle w:val="Textosinformato"/>
+        <w:rPr>
+          <w:rFonts w:ascii="Courier New" w:hAnsi="Courier New" w:cs="Courier New"/>
+        </w:rPr>
+      </w:pPr>
+      <w:r>
+        <w:rPr>
+          <w:rFonts w:ascii="Courier New" w:hAnsi="Courier New" w:cs="Courier New"/>
+        </w:rPr>
+        <w:t>|   .</w:t>
+      </w:r>
+      <w:proofErr w:type="spellStart"/>
+      <w:r>
+        <w:rPr>
+          <w:rFonts w:ascii="Courier New" w:hAnsi="Courier New" w:cs="Courier New"/>
+        </w:rPr>
+        <w:t>gitignore</w:t>
+      </w:r>
+      <w:proofErr w:type="spellEnd"/>
       <w:r>
         <w:rPr>
           <w:rFonts w:ascii="Courier New" w:hAnsi="Courier New" w:cs="Courier New"/>
         </w:rPr>
         <w:t xml:space="preserve">| </w:t>
       </w:r>
-      <w:proofErr w:type="gramStart"/>
-      <w:r>
-        <w:rPr>
-          <w:rFonts w:ascii="Courier New" w:hAnsi="Courier New" w:cs="Courier New"/>
-        </w:rPr>
-        <w:t xml:space="preserve">  .</w:t>
-      </w:r>
-      <w:proofErr w:type="spellStart"/>
-      <w:r>
-        <w:rPr>
-          <w:rFonts w:ascii="Courier New" w:hAnsi="Courier New" w:cs="Courier New"/>
-        </w:rPr>
-        <w:t>env</w:t>
-      </w:r>
-      <w:proofErr w:type="spellEnd"/>
-      <w:proofErr w:type="gramEnd"/>
-    </w:p>
-    <w:p>
-      <w:pPr>
-        <w:pStyle w:val="Textosinformato"/>
-        <w:rPr>
-          <w:rFonts w:ascii="Courier New" w:hAnsi="Courier New" w:cs="Courier New"/>
-        </w:rPr>
-      </w:pPr>
-      <w:r>
-        <w:rPr>
-          <w:rFonts w:ascii="Courier New" w:hAnsi="Courier New" w:cs="Courier New"/>
-        </w:rPr>
-        <w:t xml:space="preserve">| </w:t>
-      </w:r>
-      <w:proofErr w:type="gramStart"/>
-      <w:r>
-        <w:rPr>
-          <w:rFonts w:ascii="Courier New" w:hAnsi="Courier New" w:cs="Courier New"/>
-        </w:rPr>
-        <w:t xml:space="preserve">  .</w:t>
-      </w:r>
-      <w:proofErr w:type="spellStart"/>
-      <w:r>
-        <w:rPr>
-          <w:rFonts w:ascii="Courier New" w:hAnsi="Courier New" w:cs="Courier New"/>
-        </w:rPr>
-        <w:t>gitignore</w:t>
-      </w:r>
-      <w:proofErr w:type="spellEnd"/>
-      <w:proofErr w:type="gramEnd"/>
-    </w:p>
-    <w:p>
-      <w:pPr>
-        <w:pStyle w:val="Textosinformato"/>
-        <w:rPr>
-          <w:rFonts w:ascii="Courier New" w:hAnsi="Courier New" w:cs="Courier New"/>
-        </w:rPr>
-      </w:pPr>
-      <w:r>
-        <w:rPr>
-          <w:rFonts w:ascii="Courier New" w:hAnsi="Courier New" w:cs="Courier New"/>
-        </w:rPr>
-        <w:t>|   arbol.doc</w:t>
-      </w:r>
     </w:p>
     <w:p>
       <w:pPr>
@@ -168,17 +142,9 @@
         <w:rPr>
           <w:rFonts w:ascii="Courier New" w:hAnsi="Courier New" w:cs="Courier New"/>
         </w:rPr>
-        <w:t>package-</w:t>
-      </w:r>
-      <w:proofErr w:type="gramStart"/>
-      <w:r>
-        <w:rPr>
-          <w:rFonts w:ascii="Courier New" w:hAnsi="Courier New" w:cs="Courier New"/>
-        </w:rPr>
-        <w:t>lock.json</w:t>
-      </w:r>
-      <w:proofErr w:type="spellEnd"/>
-      <w:proofErr w:type="gramEnd"/>
+        <w:t>package-lock.json</w:t>
+      </w:r>
+      <w:proofErr w:type="spellEnd"/>
     </w:p>
     <w:p>
       <w:pPr>
@@ -194,7 +160,6 @@
         <w:t xml:space="preserve">|   </w:t>
       </w:r>
       <w:proofErr w:type="spellStart"/>
-      <w:proofErr w:type="gramStart"/>
       <w:r>
         <w:rPr>
           <w:rFonts w:ascii="Courier New" w:hAnsi="Courier New" w:cs="Courier New"/>
@@ -202,7 +167,6 @@
         <w:t>package.json</w:t>
       </w:r>
       <w:proofErr w:type="spellEnd"/>
-      <w:proofErr w:type="gramEnd"/>
     </w:p>
     <w:p>
       <w:pPr>
@@ -232,7 +196,6 @@
         <w:t xml:space="preserve">|   </w:t>
       </w:r>
       <w:proofErr w:type="spellStart"/>
-      <w:proofErr w:type="gramStart"/>
       <w:r>
         <w:rPr>
           <w:rFonts w:ascii="Courier New" w:hAnsi="Courier New" w:cs="Courier New"/>
@@ -240,7 +203,6 @@
         <w:t>tsconfig.json</w:t>
       </w:r>
       <w:proofErr w:type="spellEnd"/>
-      <w:proofErr w:type="gramEnd"/>
     </w:p>
     <w:p>
       <w:pPr>
@@ -494,19 +456,11 @@
         <w:t xml:space="preserve">    |       </w:t>
       </w:r>
       <w:proofErr w:type="spellStart"/>
-      <w:proofErr w:type="gramStart"/>
-      <w:r>
-        <w:rPr>
-          <w:rFonts w:ascii="Courier New" w:hAnsi="Courier New" w:cs="Courier New"/>
-        </w:rPr>
-        <w:t>users.controller</w:t>
-      </w:r>
-      <w:proofErr w:type="gramEnd"/>
-      <w:r>
-        <w:rPr>
-          <w:rFonts w:ascii="Courier New" w:hAnsi="Courier New" w:cs="Courier New"/>
-        </w:rPr>
-        <w:t>.ts</w:t>
+      <w:r>
+        <w:rPr>
+          <w:rFonts w:ascii="Courier New" w:hAnsi="Courier New" w:cs="Courier New"/>
+        </w:rPr>
+        <w:t>users.controller.ts</w:t>
       </w:r>
       <w:proofErr w:type="spellEnd"/>
     </w:p>
@@ -560,19 +514,11 @@
         <w:t xml:space="preserve">    |       </w:t>
       </w:r>
       <w:proofErr w:type="spellStart"/>
-      <w:proofErr w:type="gramStart"/>
-      <w:r>
-        <w:rPr>
-          <w:rFonts w:ascii="Courier New" w:hAnsi="Courier New" w:cs="Courier New"/>
-        </w:rPr>
-        <w:t>users.model</w:t>
-      </w:r>
-      <w:proofErr w:type="gramEnd"/>
-      <w:r>
-        <w:rPr>
-          <w:rFonts w:ascii="Courier New" w:hAnsi="Courier New" w:cs="Courier New"/>
-        </w:rPr>
-        <w:t>.ts</w:t>
+      <w:r>
+        <w:rPr>
+          <w:rFonts w:ascii="Courier New" w:hAnsi="Courier New" w:cs="Courier New"/>
+        </w:rPr>
+        <w:t>users.model.ts</w:t>
       </w:r>
       <w:proofErr w:type="spellEnd"/>
     </w:p>
@@ -626,19 +572,11 @@
         <w:t xml:space="preserve">    |       </w:t>
       </w:r>
       <w:proofErr w:type="spellStart"/>
-      <w:proofErr w:type="gramStart"/>
-      <w:r>
-        <w:rPr>
-          <w:rFonts w:ascii="Courier New" w:hAnsi="Courier New" w:cs="Courier New"/>
-        </w:rPr>
-        <w:t>users.routes</w:t>
-      </w:r>
-      <w:proofErr w:type="gramEnd"/>
-      <w:r>
-        <w:rPr>
-          <w:rFonts w:ascii="Courier New" w:hAnsi="Courier New" w:cs="Courier New"/>
-        </w:rPr>
-        <w:t>.ts</w:t>
+      <w:r>
+        <w:rPr>
+          <w:rFonts w:ascii="Courier New" w:hAnsi="Courier New" w:cs="Courier New"/>
+        </w:rPr>
+        <w:t>users.routes.ts</w:t>
       </w:r>
       <w:proofErr w:type="spellEnd"/>
     </w:p>
@@ -764,19 +702,11 @@
         <w:t xml:space="preserve">                </w:t>
       </w:r>
       <w:proofErr w:type="spellStart"/>
-      <w:proofErr w:type="gramStart"/>
-      <w:r>
-        <w:rPr>
-          <w:rFonts w:ascii="Courier New" w:hAnsi="Courier New" w:cs="Courier New"/>
-        </w:rPr>
-        <w:t>database.interface</w:t>
-      </w:r>
-      <w:proofErr w:type="gramEnd"/>
-      <w:r>
-        <w:rPr>
-          <w:rFonts w:ascii="Courier New" w:hAnsi="Courier New" w:cs="Courier New"/>
-        </w:rPr>
-        <w:t>.ts</w:t>
+      <w:r>
+        <w:rPr>
+          <w:rFonts w:ascii="Courier New" w:hAnsi="Courier New" w:cs="Courier New"/>
+        </w:rPr>
+        <w:t>database.interface.ts</w:t>
       </w:r>
       <w:proofErr w:type="spellEnd"/>
     </w:p>
@@ -795,9 +725,146 @@
       </w:r>
     </w:p>
     <w:p/>
+    <w:p/>
+    <w:p/>
+    <w:p/>
+    <w:p/>
+    <w:p/>
+    <w:p/>
+    <w:p/>
+    <w:p>
+      <w:pPr>
+        <w:sectPr>
+          <w:pgSz w:w="12240" w:h="15840"/>
+          <w:pgMar w:top="1417" w:right="1701" w:bottom="1417" w:left="1701" w:header="708" w:footer="708" w:gutter="0"/>
+          <w:cols w:space="708"/>
+          <w:docGrid w:linePitch="360"/>
+        </w:sectPr>
+      </w:pPr>
+    </w:p>
+    <w:p>
+      <w:pPr>
+        <w:jc w:val="center"/>
+        <w:rPr>
+          <w:b/>
+          <w:bCs/>
+        </w:rPr>
+      </w:pPr>
+      <w:hyperlink r:id="rId4" w:history="1">
+        <w:r>
+          <w:rPr>
+            <w:rStyle w:val="Hipervnculo"/>
+            <w:b/>
+            <w:bCs/>
+          </w:rPr>
+          <w:t>DIAGRAMA DE DIRECTORIOS</w:t>
+        </w:r>
+        <w:r>
+          <w:rPr>
+            <w:rStyle w:val="Hipervnculo"/>
+            <w:b/>
+            <w:bCs/>
+          </w:rPr>
+          <w:t xml:space="preserve"> </w:t>
+        </w:r>
+        <w:r>
+          <w:rPr>
+            <w:rStyle w:val="Hipervnculo"/>
+            <w:b/>
+            <w:bCs/>
+          </w:rPr>
+          <w:t xml:space="preserve">| </w:t>
+        </w:r>
+        <w:r>
+          <w:rPr>
+            <w:rStyle w:val="Hipervnculo"/>
+            <w:b/>
+            <w:bCs/>
+          </w:rPr>
+          <w:t>V</w:t>
+        </w:r>
+        <w:r>
+          <w:rPr>
+            <w:rStyle w:val="Hipervnculo"/>
+            <w:b/>
+            <w:bCs/>
+          </w:rPr>
+          <w:t>ER ONLINE</w:t>
+        </w:r>
+      </w:hyperlink>
+      <w:r>
+        <w:rPr>
+          <w:b/>
+          <w:bCs/>
+        </w:rPr>
+        <w:t xml:space="preserve"> </w:t>
+      </w:r>
+    </w:p>
+    <w:p>
+      <w:pPr>
+        <w:jc w:val="center"/>
+        <w:rPr>
+          <w:b/>
+          <w:bCs/>
+        </w:rPr>
+      </w:pPr>
+      <w:r>
+        <w:rPr>
+          <w:noProof/>
+        </w:rPr>
+        <w:drawing>
+          <wp:inline distT="0" distB="0" distL="0" distR="0" wp14:anchorId="72A7B7D9" wp14:editId="08A111AD">
+            <wp:extent cx="6285239" cy="5071110"/>
+            <wp:effectExtent l="0" t="0" r="1270" b="0"/>
+            <wp:docPr id="1" name="Imagen 1"/>
+            <wp:cNvGraphicFramePr>
+              <a:graphicFrameLocks xmlns:a="http://schemas.openxmlformats.org/drawingml/2006/main" noChangeAspect="1"/>
+            </wp:cNvGraphicFramePr>
+            <a:graphic xmlns:a="http://schemas.openxmlformats.org/drawingml/2006/main">
+              <a:graphicData uri="http://schemas.openxmlformats.org/drawingml/2006/picture">
+                <pic:pic xmlns:pic="http://schemas.openxmlformats.org/drawingml/2006/picture">
+                  <pic:nvPicPr>
+                    <pic:cNvPr id="0" name="Picture 1"/>
+                    <pic:cNvPicPr>
+                      <a:picLocks noChangeAspect="1" noChangeArrowheads="1"/>
+                    </pic:cNvPicPr>
+                  </pic:nvPicPr>
+                  <pic:blipFill>
+                    <a:blip r:embed="rId5" cstate="print">
+                      <a:extLst>
+                        <a:ext uri="{28A0092B-C50C-407E-A947-70E740481C1C}">
+                          <a14:useLocalDpi xmlns:a14="http://schemas.microsoft.com/office/drawing/2010/main" val="0"/>
+                        </a:ext>
+                      </a:extLst>
+                    </a:blip>
+                    <a:srcRect/>
+                    <a:stretch>
+                      <a:fillRect/>
+                    </a:stretch>
+                  </pic:blipFill>
+                  <pic:spPr bwMode="auto">
+                    <a:xfrm>
+                      <a:off x="0" y="0"/>
+                      <a:ext cx="6285818" cy="5071577"/>
+                    </a:xfrm>
+                    <a:prstGeom prst="rect">
+                      <a:avLst/>
+                    </a:prstGeom>
+                    <a:noFill/>
+                    <a:ln>
+                      <a:noFill/>
+                    </a:ln>
+                  </pic:spPr>
+                </pic:pic>
+              </a:graphicData>
+            </a:graphic>
+          </wp:inline>
+        </w:drawing>
+      </w:r>
+    </w:p>
     <w:sectPr>
-      <w:pgSz w:w="12240" w:h="15840"/>
-      <w:pgMar w:top="1417" w:right="1701" w:bottom="1417" w:left="1701" w:header="708" w:footer="708" w:gutter="0"/>
+      <w:pgSz w:w="15840" w:h="12240" w:orient="landscape"/>
+      <w:pgMar w:top="1701" w:right="1418" w:bottom="1701" w:left="1418" w:header="709" w:footer="709" w:gutter="0"/>
       <w:cols w:space="708"/>
       <w:docGrid w:linePitch="360"/>
     </w:sectPr>
@@ -1207,7 +1274,6 @@
   <w:style w:type="character" w:default="1" w:styleId="Fuentedeprrafopredeter">
     <w:name w:val="Default Paragraph Font"/>
     <w:uiPriority w:val="1"/>
-    <w:semiHidden/>
     <w:unhideWhenUsed/>
   </w:style>
   <w:style w:type="table" w:default="1" w:styleId="Tablanormal">
@@ -1259,6 +1325,41 @@
       <w:rFonts w:ascii="Consolas" w:hAnsi="Consolas"/>
       <w:sz w:val="21"/>
       <w:szCs w:val="21"/>
+    </w:rPr>
+  </w:style>
+  <w:style w:type="character" w:styleId="Hipervnculo">
+    <w:name w:val="Hyperlink"/>
+    <w:basedOn w:val="Fuentedeprrafopredeter"/>
+    <w:uiPriority w:val="99"/>
+    <w:unhideWhenUsed/>
+    <w:rsid w:val="00AF061B"/>
+    <w:rPr>
+      <w:color w:val="0563C1" w:themeColor="hyperlink"/>
+      <w:u w:val="single"/>
+    </w:rPr>
+  </w:style>
+  <w:style w:type="character" w:styleId="Mencinsinresolver">
+    <w:name w:val="Unresolved Mention"/>
+    <w:basedOn w:val="Fuentedeprrafopredeter"/>
+    <w:uiPriority w:val="99"/>
+    <w:semiHidden/>
+    <w:unhideWhenUsed/>
+    <w:rsid w:val="00AF061B"/>
+    <w:rPr>
+      <w:color w:val="605E5C"/>
+      <w:shd w:val="clear" w:color="auto" w:fill="E1DFDD"/>
+    </w:rPr>
+  </w:style>
+  <w:style w:type="character" w:styleId="Hipervnculovisitado">
+    <w:name w:val="FollowedHyperlink"/>
+    <w:basedOn w:val="Fuentedeprrafopredeter"/>
+    <w:uiPriority w:val="99"/>
+    <w:semiHidden/>
+    <w:unhideWhenUsed/>
+    <w:rsid w:val="00AF061B"/>
+    <w:rPr>
+      <w:color w:val="954F72" w:themeColor="followedHyperlink"/>
+      <w:u w:val="single"/>
     </w:rPr>
   </w:style>
 </w:styles>

</xml_diff>